<commit_message>
all contents are clear
</commit_message>
<xml_diff>
--- a/Report - Ch2.docx
+++ b/Report - Ch2.docx
@@ -4,7 +4,7 @@
   <w:body>
     <w:p>
       <w:pPr>
-        <w:pStyle w:val="Heading1"/>
+        <w:pStyle w:val="1"/>
         <w:numPr>
           <w:ilvl w:val="0"/>
           <w:numId w:val="3"/>
@@ -33,7 +33,7 @@
     </w:p>
     <w:p>
       <w:pPr>
-        <w:pStyle w:val="Bibliography"/>
+        <w:pStyle w:val="a5"/>
         <w:rPr>
           <w:noProof/>
         </w:rPr>
@@ -47,7 +47,7 @@
       <w:hyperlink r:id="rId5" w:history="1">
         <w:r>
           <w:rPr>
-            <w:rStyle w:val="Hyperlink"/>
+            <w:rStyle w:val="a3"/>
             <w:noProof/>
           </w:rPr>
           <w:t>https://www.techtarget.com/searchcio/definition/e-commerce</w:t>
@@ -62,7 +62,7 @@
     </w:p>
     <w:p>
       <w:pPr>
-        <w:pStyle w:val="Heading2"/>
+        <w:pStyle w:val="2"/>
         <w:numPr>
           <w:ilvl w:val="1"/>
           <w:numId w:val="4"/>
@@ -115,7 +115,7 @@
         <w:t>their distinctive products</w:t>
       </w:r>
       <w:r>
-        <w:t xml:space="preserve"> and provide one-to-one online chat if customers have some questions with this pr</w:t>
+        <w:t xml:space="preserve"> and provide one-to-one online chat if customers have some questions with the specific product</w:t>
       </w:r>
       <w:r>
         <w:t xml:space="preserve">. </w:t>
@@ -181,7 +181,13 @@
         <w:t xml:space="preserve"> is also a crucial feature of e-commerce platforms. Customers need to pay for the selected items and they can go through this process in several types. After the payment, the platform will </w:t>
       </w:r>
       <w:r>
-        <w:t xml:space="preserve">store the information about the shipping process </w:t>
+        <w:t>store the</w:t>
+      </w:r>
+      <w:r>
+        <w:t xml:space="preserve"> </w:t>
+      </w:r>
+      <w:r>
+        <w:t xml:space="preserve">information about the shipping process </w:t>
       </w:r>
       <w:r>
         <w:t xml:space="preserve">for a while until the order is completed. And the </w:t>
@@ -198,27 +204,11 @@
       <w:r>
         <w:t>Moreover, after the order is completed, the user can comment on the product and upload pictures, which can help other users to choose the product.</w:t>
       </w:r>
-    </w:p>
-    <w:p>
-      <w:pPr>
-        <w:rPr>
-          <w:color w:val="000000" w:themeColor="text1"/>
-        </w:rPr>
-      </w:pPr>
-    </w:p>
-    <w:p>
-      <w:pPr>
-        <w:rPr>
-          <w:color w:val="000000" w:themeColor="text1"/>
-        </w:rPr>
-      </w:pPr>
-    </w:p>
-    <w:p>
-      <w:pPr>
-        <w:rPr>
-          <w:color w:val="000000" w:themeColor="text1"/>
-        </w:rPr>
-      </w:pPr>
+      <w:r>
+        <w:t xml:space="preserve"> In the following, we will illustrate the reasons why we choose mobile e-commerce applications.</w:t>
+      </w:r>
+    </w:p>
+    <w:p>
       <w:r>
         <w:rPr>
           <w:color w:val="000000" w:themeColor="text1"/>
@@ -259,26 +249,26 @@
         <w:rPr>
           <w:color w:val="000000" w:themeColor="text1"/>
         </w:rPr>
-        <w:t xml:space="preserve"> in </w:t>
+        <w:t xml:space="preserve"> in 2022</w:t>
+      </w:r>
+      <w:r>
+        <w:rPr>
+          <w:color w:val="000000" w:themeColor="text1"/>
+        </w:rPr>
+        <w:t>.</w:t>
+      </w:r>
+      <w:r>
+        <w:rPr>
+          <w:color w:val="000000" w:themeColor="text1"/>
+        </w:rPr>
+        <w:t xml:space="preserve"> In reality, it is essential for us to hold and use the smart phone everywhere. We </w:t>
       </w:r>
       <w:r>
         <w:rPr>
           <w:color w:val="000000" w:themeColor="text1"/>
         </w:rPr>
         <w:lastRenderedPageBreak/>
-        <w:t>2022</w:t>
-      </w:r>
-      <w:r>
-        <w:rPr>
-          <w:color w:val="000000" w:themeColor="text1"/>
-        </w:rPr>
-        <w:t>.</w:t>
-      </w:r>
-      <w:r>
-        <w:rPr>
-          <w:color w:val="000000" w:themeColor="text1"/>
-        </w:rPr>
-        <w:t xml:space="preserve"> In reality, it is essential for us to hold and use the smart phone everywhere. We use it to search for information, watch online video, or even pay through the mobile phone. Not exaggerate to say, we cannot live without smartphones. </w:t>
+        <w:t xml:space="preserve">use it to search for information, watch online video, or even pay through the mobile phone. Not exaggerate to say, we cannot live without smartphones. </w:t>
       </w:r>
     </w:p>
     <w:p>
@@ -430,7 +420,7 @@
       <w:hyperlink r:id="rId7" w:history="1">
         <w:r>
           <w:rPr>
-            <w:rStyle w:val="Hyperlink"/>
+            <w:rStyle w:val="a3"/>
           </w:rPr>
           <w:t>https://www.statista.com/statistics/321482/smartphone-user-penetration-in-china/</w:t>
         </w:r>
@@ -451,7 +441,7 @@
       <w:hyperlink r:id="rId8" w:history="1">
         <w:r>
           <w:rPr>
-            <w:rStyle w:val="Hyperlink"/>
+            <w:rStyle w:val="a3"/>
           </w:rPr>
           <w:t>Advantages of a Mobile Shopping Experience (imaginovation.net)</w:t>
         </w:r>
@@ -461,7 +451,7 @@
       <w:hyperlink r:id="rId9" w:history="1">
         <w:r>
           <w:rPr>
-            <w:rStyle w:val="Hyperlink"/>
+            <w:rStyle w:val="a3"/>
           </w:rPr>
           <w:t>Smartphone Market | Size, Trends, Forecast | 2021 – 2027 (marketdataforecast.com)</w:t>
         </w:r>
@@ -470,7 +460,7 @@
     <w:p/>
     <w:p>
       <w:pPr>
-        <w:pStyle w:val="Heading2"/>
+        <w:pStyle w:val="2"/>
         <w:numPr>
           <w:ilvl w:val="1"/>
           <w:numId w:val="4"/>
@@ -589,7 +579,7 @@
     </w:p>
     <w:p>
       <w:pPr>
-        <w:pStyle w:val="ListParagraph"/>
+        <w:pStyle w:val="a4"/>
         <w:numPr>
           <w:ilvl w:val="0"/>
           <w:numId w:val="2"/>
@@ -601,7 +591,7 @@
     </w:p>
     <w:p>
       <w:pPr>
-        <w:pStyle w:val="ListParagraph"/>
+        <w:pStyle w:val="a4"/>
         <w:numPr>
           <w:ilvl w:val="0"/>
           <w:numId w:val="2"/>
@@ -631,7 +621,7 @@
     </w:p>
     <w:p>
       <w:pPr>
-        <w:pStyle w:val="ListParagraph"/>
+        <w:pStyle w:val="a4"/>
         <w:ind w:left="851"/>
       </w:pPr>
       <w:r>
@@ -640,7 +630,7 @@
     </w:p>
     <w:p>
       <w:pPr>
-        <w:pStyle w:val="ListParagraph"/>
+        <w:pStyle w:val="a4"/>
         <w:ind w:left="851"/>
       </w:pPr>
       <w:r>
@@ -649,7 +639,7 @@
     </w:p>
     <w:p>
       <w:pPr>
-        <w:pStyle w:val="ListParagraph"/>
+        <w:pStyle w:val="a4"/>
         <w:numPr>
           <w:ilvl w:val="0"/>
           <w:numId w:val="2"/>
@@ -685,20 +675,20 @@
     </w:p>
     <w:p>
       <w:pPr>
-        <w:pStyle w:val="ListParagraph"/>
+        <w:pStyle w:val="a4"/>
         <w:ind w:left="851"/>
       </w:pPr>
     </w:p>
     <w:p>
       <w:pPr>
-        <w:pStyle w:val="ListParagraph"/>
+        <w:pStyle w:val="a4"/>
         <w:ind w:left="851"/>
       </w:pPr>
     </w:p>
     <w:p/>
     <w:p>
       <w:pPr>
-        <w:pStyle w:val="ListParagraph"/>
+        <w:pStyle w:val="a4"/>
         <w:ind w:left="851"/>
       </w:pPr>
     </w:p>
@@ -1043,7 +1033,7 @@
     <w:lvl w:ilvl="0">
       <w:start w:val="1"/>
       <w:numFmt w:val="decimal"/>
-      <w:pStyle w:val="Heading1"/>
+      <w:pStyle w:val="1"/>
       <w:lvlText w:val="%1"/>
       <w:lvlJc w:val="left"/>
       <w:pPr>
@@ -1053,7 +1043,7 @@
     <w:lvl w:ilvl="1">
       <w:start w:val="1"/>
       <w:numFmt w:val="decimal"/>
-      <w:pStyle w:val="Heading2"/>
+      <w:pStyle w:val="2"/>
       <w:lvlText w:val="%1.%2"/>
       <w:lvlJc w:val="left"/>
       <w:pPr>
@@ -1063,7 +1053,7 @@
     <w:lvl w:ilvl="2">
       <w:start w:val="1"/>
       <w:numFmt w:val="decimal"/>
-      <w:pStyle w:val="Heading3"/>
+      <w:pStyle w:val="3"/>
       <w:lvlText w:val="%1.%2.%3"/>
       <w:lvlJc w:val="left"/>
       <w:pPr>
@@ -1073,7 +1063,7 @@
     <w:lvl w:ilvl="3">
       <w:start w:val="1"/>
       <w:numFmt w:val="decimal"/>
-      <w:pStyle w:val="Heading4"/>
+      <w:pStyle w:val="4"/>
       <w:lvlText w:val="%1.%2.%3.%4"/>
       <w:lvlJc w:val="left"/>
       <w:pPr>
@@ -1083,7 +1073,7 @@
     <w:lvl w:ilvl="4">
       <w:start w:val="1"/>
       <w:numFmt w:val="decimal"/>
-      <w:pStyle w:val="Heading5"/>
+      <w:pStyle w:val="5"/>
       <w:lvlText w:val="%1.%2.%3.%4.%5"/>
       <w:lvlJc w:val="left"/>
       <w:pPr>
@@ -1093,7 +1083,7 @@
     <w:lvl w:ilvl="5">
       <w:start w:val="1"/>
       <w:numFmt w:val="decimal"/>
-      <w:pStyle w:val="Heading6"/>
+      <w:pStyle w:val="6"/>
       <w:lvlText w:val="%1.%2.%3.%4.%5.%6"/>
       <w:lvlJc w:val="left"/>
       <w:pPr>
@@ -1103,7 +1093,7 @@
     <w:lvl w:ilvl="6">
       <w:start w:val="1"/>
       <w:numFmt w:val="decimal"/>
-      <w:pStyle w:val="Heading7"/>
+      <w:pStyle w:val="7"/>
       <w:lvlText w:val="%1.%2.%3.%4.%5.%6.%7"/>
       <w:lvlJc w:val="left"/>
       <w:pPr>
@@ -1113,7 +1103,7 @@
     <w:lvl w:ilvl="7">
       <w:start w:val="1"/>
       <w:numFmt w:val="decimal"/>
-      <w:pStyle w:val="Heading8"/>
+      <w:pStyle w:val="8"/>
       <w:lvlText w:val="%1.%2.%3.%4.%5.%6.%7.%8"/>
       <w:lvlJc w:val="left"/>
       <w:pPr>
@@ -1123,7 +1113,7 @@
     <w:lvl w:ilvl="8">
       <w:start w:val="1"/>
       <w:numFmt w:val="decimal"/>
-      <w:pStyle w:val="Heading9"/>
+      <w:pStyle w:val="9"/>
       <w:lvlText w:val="%1.%2.%3.%4.%5.%6.%7.%8.%9"/>
       <w:lvlJc w:val="left"/>
       <w:pPr>
@@ -1543,7 +1533,7 @@
     <w:lsdException w:name="Unresolved Mention" w:semiHidden="1" w:unhideWhenUsed="1"/>
     <w:lsdException w:name="Smart Link" w:semiHidden="1" w:unhideWhenUsed="1"/>
   </w:latentStyles>
-  <w:style w:type="paragraph" w:default="1" w:styleId="Normal">
+  <w:style w:type="paragraph" w:default="1" w:styleId="a">
     <w:name w:val="Normal"/>
     <w:qFormat/>
     <w:rsid w:val="005455A7"/>
@@ -1558,11 +1548,11 @@
       <w:szCs w:val="24"/>
     </w:rPr>
   </w:style>
-  <w:style w:type="paragraph" w:styleId="Heading1">
+  <w:style w:type="paragraph" w:styleId="1">
     <w:name w:val="heading 1"/>
-    <w:basedOn w:val="Normal"/>
-    <w:next w:val="Normal"/>
-    <w:link w:val="Heading1Char"/>
+    <w:basedOn w:val="a"/>
+    <w:next w:val="a"/>
+    <w:link w:val="10"/>
     <w:uiPriority w:val="2"/>
     <w:qFormat/>
     <w:rsid w:val="005455A7"/>
@@ -1583,11 +1573,11 @@
       <w:szCs w:val="28"/>
     </w:rPr>
   </w:style>
-  <w:style w:type="paragraph" w:styleId="Heading2">
+  <w:style w:type="paragraph" w:styleId="2">
     <w:name w:val="heading 2"/>
-    <w:basedOn w:val="Normal"/>
-    <w:next w:val="Normal"/>
-    <w:link w:val="Heading2Char"/>
+    <w:basedOn w:val="a"/>
+    <w:next w:val="a"/>
+    <w:link w:val="20"/>
     <w:uiPriority w:val="9"/>
     <w:unhideWhenUsed/>
     <w:qFormat/>
@@ -1609,11 +1599,11 @@
       <w:szCs w:val="28"/>
     </w:rPr>
   </w:style>
-  <w:style w:type="paragraph" w:styleId="Heading3">
+  <w:style w:type="paragraph" w:styleId="3">
     <w:name w:val="heading 3"/>
-    <w:basedOn w:val="Normal"/>
-    <w:next w:val="Normal"/>
-    <w:link w:val="Heading3Char"/>
+    <w:basedOn w:val="a"/>
+    <w:next w:val="a"/>
+    <w:link w:val="30"/>
     <w:uiPriority w:val="9"/>
     <w:unhideWhenUsed/>
     <w:qFormat/>
@@ -1631,11 +1621,11 @@
       <w:spacing w:val="5"/>
     </w:rPr>
   </w:style>
-  <w:style w:type="paragraph" w:styleId="Heading4">
+  <w:style w:type="paragraph" w:styleId="4">
     <w:name w:val="heading 4"/>
-    <w:basedOn w:val="Normal"/>
-    <w:next w:val="Normal"/>
-    <w:link w:val="Heading4Char"/>
+    <w:basedOn w:val="a"/>
+    <w:next w:val="a"/>
+    <w:link w:val="40"/>
     <w:uiPriority w:val="9"/>
     <w:semiHidden/>
     <w:unhideWhenUsed/>
@@ -1660,11 +1650,11 @@
       <w:color w:val="4472C4" w:themeColor="accent1"/>
     </w:rPr>
   </w:style>
-  <w:style w:type="paragraph" w:styleId="Heading5">
+  <w:style w:type="paragraph" w:styleId="5">
     <w:name w:val="heading 5"/>
-    <w:basedOn w:val="Normal"/>
-    <w:next w:val="Normal"/>
-    <w:link w:val="Heading5Char"/>
+    <w:basedOn w:val="a"/>
+    <w:next w:val="a"/>
+    <w:link w:val="50"/>
     <w:uiPriority w:val="9"/>
     <w:semiHidden/>
     <w:unhideWhenUsed/>
@@ -1685,11 +1675,11 @@
       <w:color w:val="1F3763" w:themeColor="accent1" w:themeShade="7F"/>
     </w:rPr>
   </w:style>
-  <w:style w:type="paragraph" w:styleId="Heading6">
+  <w:style w:type="paragraph" w:styleId="6">
     <w:name w:val="heading 6"/>
-    <w:basedOn w:val="Normal"/>
-    <w:next w:val="Normal"/>
-    <w:link w:val="Heading6Char"/>
+    <w:basedOn w:val="a"/>
+    <w:next w:val="a"/>
+    <w:link w:val="60"/>
     <w:uiPriority w:val="9"/>
     <w:semiHidden/>
     <w:unhideWhenUsed/>
@@ -1712,11 +1702,11 @@
       <w:color w:val="1F3763" w:themeColor="accent1" w:themeShade="7F"/>
     </w:rPr>
   </w:style>
-  <w:style w:type="paragraph" w:styleId="Heading7">
+  <w:style w:type="paragraph" w:styleId="7">
     <w:name w:val="heading 7"/>
-    <w:basedOn w:val="Normal"/>
-    <w:next w:val="Normal"/>
-    <w:link w:val="Heading7Char"/>
+    <w:basedOn w:val="a"/>
+    <w:next w:val="a"/>
+    <w:link w:val="70"/>
     <w:uiPriority w:val="9"/>
     <w:semiHidden/>
     <w:unhideWhenUsed/>
@@ -1739,11 +1729,11 @@
       <w:color w:val="404040" w:themeColor="text1" w:themeTint="BF"/>
     </w:rPr>
   </w:style>
-  <w:style w:type="paragraph" w:styleId="Heading8">
+  <w:style w:type="paragraph" w:styleId="8">
     <w:name w:val="heading 8"/>
-    <w:basedOn w:val="Normal"/>
-    <w:next w:val="Normal"/>
-    <w:link w:val="Heading8Char"/>
+    <w:basedOn w:val="a"/>
+    <w:next w:val="a"/>
+    <w:link w:val="80"/>
     <w:uiPriority w:val="9"/>
     <w:semiHidden/>
     <w:unhideWhenUsed/>
@@ -1766,11 +1756,11 @@
       <w:szCs w:val="20"/>
     </w:rPr>
   </w:style>
-  <w:style w:type="paragraph" w:styleId="Heading9">
+  <w:style w:type="paragraph" w:styleId="9">
     <w:name w:val="heading 9"/>
-    <w:basedOn w:val="Normal"/>
-    <w:next w:val="Normal"/>
-    <w:link w:val="Heading9Char"/>
+    <w:basedOn w:val="a"/>
+    <w:next w:val="a"/>
+    <w:link w:val="90"/>
     <w:uiPriority w:val="9"/>
     <w:semiHidden/>
     <w:unhideWhenUsed/>
@@ -1795,13 +1785,13 @@
       <w:szCs w:val="20"/>
     </w:rPr>
   </w:style>
-  <w:style w:type="character" w:default="1" w:styleId="DefaultParagraphFont">
+  <w:style w:type="character" w:default="1" w:styleId="a0">
     <w:name w:val="Default Paragraph Font"/>
     <w:uiPriority w:val="1"/>
     <w:semiHidden/>
     <w:unhideWhenUsed/>
   </w:style>
-  <w:style w:type="table" w:default="1" w:styleId="TableNormal">
+  <w:style w:type="table" w:default="1" w:styleId="a1">
     <w:name w:val="Normal Table"/>
     <w:uiPriority w:val="99"/>
     <w:semiHidden/>
@@ -1816,16 +1806,16 @@
       </w:tblCellMar>
     </w:tblPr>
   </w:style>
-  <w:style w:type="numbering" w:default="1" w:styleId="NoList">
+  <w:style w:type="numbering" w:default="1" w:styleId="a2">
     <w:name w:val="No List"/>
     <w:uiPriority w:val="99"/>
     <w:semiHidden/>
     <w:unhideWhenUsed/>
   </w:style>
-  <w:style w:type="character" w:customStyle="1" w:styleId="Heading1Char">
-    <w:name w:val="Heading 1 Char"/>
-    <w:basedOn w:val="DefaultParagraphFont"/>
-    <w:link w:val="Heading1"/>
+  <w:style w:type="character" w:customStyle="1" w:styleId="10">
+    <w:name w:val="标题 1 字符"/>
+    <w:basedOn w:val="a0"/>
+    <w:link w:val="1"/>
     <w:uiPriority w:val="2"/>
     <w:rsid w:val="005455A7"/>
     <w:rPr>
@@ -1837,10 +1827,10 @@
       <w:szCs w:val="28"/>
     </w:rPr>
   </w:style>
-  <w:style w:type="character" w:customStyle="1" w:styleId="Heading2Char">
-    <w:name w:val="Heading 2 Char"/>
-    <w:basedOn w:val="DefaultParagraphFont"/>
-    <w:link w:val="Heading2"/>
+  <w:style w:type="character" w:customStyle="1" w:styleId="20">
+    <w:name w:val="标题 2 字符"/>
+    <w:basedOn w:val="a0"/>
+    <w:link w:val="2"/>
     <w:uiPriority w:val="9"/>
     <w:rsid w:val="005455A7"/>
     <w:rPr>
@@ -1852,10 +1842,10 @@
       <w:szCs w:val="28"/>
     </w:rPr>
   </w:style>
-  <w:style w:type="character" w:customStyle="1" w:styleId="Heading3Char">
-    <w:name w:val="Heading 3 Char"/>
-    <w:basedOn w:val="DefaultParagraphFont"/>
-    <w:link w:val="Heading3"/>
+  <w:style w:type="character" w:customStyle="1" w:styleId="30">
+    <w:name w:val="标题 3 字符"/>
+    <w:basedOn w:val="a0"/>
+    <w:link w:val="3"/>
     <w:uiPriority w:val="9"/>
     <w:rsid w:val="005455A7"/>
     <w:rPr>
@@ -1867,10 +1857,10 @@
       <w:szCs w:val="24"/>
     </w:rPr>
   </w:style>
-  <w:style w:type="character" w:customStyle="1" w:styleId="Heading4Char">
-    <w:name w:val="Heading 4 Char"/>
-    <w:basedOn w:val="DefaultParagraphFont"/>
-    <w:link w:val="Heading4"/>
+  <w:style w:type="character" w:customStyle="1" w:styleId="40">
+    <w:name w:val="标题 4 字符"/>
+    <w:basedOn w:val="a0"/>
+    <w:link w:val="4"/>
     <w:uiPriority w:val="9"/>
     <w:semiHidden/>
     <w:rsid w:val="005455A7"/>
@@ -1886,10 +1876,10 @@
       <w:szCs w:val="24"/>
     </w:rPr>
   </w:style>
-  <w:style w:type="character" w:customStyle="1" w:styleId="Heading5Char">
-    <w:name w:val="Heading 5 Char"/>
-    <w:basedOn w:val="DefaultParagraphFont"/>
-    <w:link w:val="Heading5"/>
+  <w:style w:type="character" w:customStyle="1" w:styleId="50">
+    <w:name w:val="标题 5 字符"/>
+    <w:basedOn w:val="a0"/>
+    <w:link w:val="5"/>
     <w:uiPriority w:val="9"/>
     <w:semiHidden/>
     <w:rsid w:val="005455A7"/>
@@ -1901,10 +1891,10 @@
       <w:szCs w:val="24"/>
     </w:rPr>
   </w:style>
-  <w:style w:type="character" w:customStyle="1" w:styleId="Heading6Char">
-    <w:name w:val="Heading 6 Char"/>
-    <w:basedOn w:val="DefaultParagraphFont"/>
-    <w:link w:val="Heading6"/>
+  <w:style w:type="character" w:customStyle="1" w:styleId="60">
+    <w:name w:val="标题 6 字符"/>
+    <w:basedOn w:val="a0"/>
+    <w:link w:val="6"/>
     <w:uiPriority w:val="9"/>
     <w:semiHidden/>
     <w:rsid w:val="005455A7"/>
@@ -1918,10 +1908,10 @@
       <w:szCs w:val="24"/>
     </w:rPr>
   </w:style>
-  <w:style w:type="character" w:customStyle="1" w:styleId="Heading7Char">
-    <w:name w:val="Heading 7 Char"/>
-    <w:basedOn w:val="DefaultParagraphFont"/>
-    <w:link w:val="Heading7"/>
+  <w:style w:type="character" w:customStyle="1" w:styleId="70">
+    <w:name w:val="标题 7 字符"/>
+    <w:basedOn w:val="a0"/>
+    <w:link w:val="7"/>
     <w:uiPriority w:val="9"/>
     <w:semiHidden/>
     <w:rsid w:val="005455A7"/>
@@ -1935,10 +1925,10 @@
       <w:szCs w:val="24"/>
     </w:rPr>
   </w:style>
-  <w:style w:type="character" w:customStyle="1" w:styleId="Heading8Char">
-    <w:name w:val="Heading 8 Char"/>
-    <w:basedOn w:val="DefaultParagraphFont"/>
-    <w:link w:val="Heading8"/>
+  <w:style w:type="character" w:customStyle="1" w:styleId="80">
+    <w:name w:val="标题 8 字符"/>
+    <w:basedOn w:val="a0"/>
+    <w:link w:val="8"/>
     <w:uiPriority w:val="9"/>
     <w:semiHidden/>
     <w:rsid w:val="005455A7"/>
@@ -1950,10 +1940,10 @@
       <w:szCs w:val="20"/>
     </w:rPr>
   </w:style>
-  <w:style w:type="character" w:customStyle="1" w:styleId="Heading9Char">
-    <w:name w:val="Heading 9 Char"/>
-    <w:basedOn w:val="DefaultParagraphFont"/>
-    <w:link w:val="Heading9"/>
+  <w:style w:type="character" w:customStyle="1" w:styleId="90">
+    <w:name w:val="标题 9 字符"/>
+    <w:basedOn w:val="a0"/>
+    <w:link w:val="9"/>
     <w:uiPriority w:val="9"/>
     <w:semiHidden/>
     <w:rsid w:val="005455A7"/>
@@ -1967,9 +1957,9 @@
       <w:szCs w:val="20"/>
     </w:rPr>
   </w:style>
-  <w:style w:type="character" w:styleId="Hyperlink">
+  <w:style w:type="character" w:styleId="a3">
     <w:name w:val="Hyperlink"/>
-    <w:basedOn w:val="DefaultParagraphFont"/>
+    <w:basedOn w:val="a0"/>
     <w:uiPriority w:val="99"/>
     <w:unhideWhenUsed/>
     <w:rsid w:val="005455A7"/>
@@ -1978,9 +1968,9 @@
       <w:u w:val="single"/>
     </w:rPr>
   </w:style>
-  <w:style w:type="paragraph" w:styleId="ListParagraph">
+  <w:style w:type="paragraph" w:styleId="a4">
     <w:name w:val="List Paragraph"/>
-    <w:basedOn w:val="Normal"/>
+    <w:basedOn w:val="a"/>
     <w:uiPriority w:val="34"/>
     <w:qFormat/>
     <w:rsid w:val="005455A7"/>
@@ -1990,10 +1980,10 @@
       <w:contextualSpacing/>
     </w:pPr>
   </w:style>
-  <w:style w:type="paragraph" w:styleId="Bibliography">
+  <w:style w:type="paragraph" w:styleId="a5">
     <w:name w:val="Bibliography"/>
-    <w:basedOn w:val="Normal"/>
-    <w:next w:val="Normal"/>
+    <w:basedOn w:val="a"/>
+    <w:next w:val="a"/>
     <w:uiPriority w:val="37"/>
     <w:semiHidden/>
     <w:unhideWhenUsed/>

</xml_diff>